<commit_message>
Work with structure of document generation module, fix physical documents, add essential data to import, start tag processors
</commit_message>
<xml_diff>
--- a/data/templates/00 Бланк Доверенности_.docx
+++ b/data/templates/00 Бланк Доверенности_.docx
@@ -133,67 +133,198 @@
           <w:iCs/>
           <w:sz w:val="30"/>
           <w:szCs w:val="30"/>
+        </w:rPr>
+      </w:pPr>
+      <w:r>
+        <w:rPr>
+          <w:rFonts w:ascii="Times New Roman" w:hAnsi="Times New Roman" w:cs="Times New Roman"/>
+          <w:sz w:val="30"/>
+          <w:szCs w:val="30"/>
+        </w:rPr>
+        <w:t>Я</w:t>
+      </w:r>
+      <w:r>
+        <w:rPr>
+          <w:rFonts w:ascii="Times New Roman" w:hAnsi="Times New Roman" w:cs="Times New Roman"/>
+          <w:sz w:val="30"/>
+          <w:szCs w:val="30"/>
+        </w:rPr>
+        <w:t xml:space="preserve">, </w:t>
+      </w:r>
+      <w:r>
+        <w:rPr>
+          <w:rFonts w:ascii="Times New Roman" w:hAnsi="Times New Roman" w:cs="Times New Roman"/>
+          <w:sz w:val="30"/>
+          <w:szCs w:val="30"/>
+        </w:rPr>
+        <w:t>член</w:t>
+      </w:r>
+      <w:r>
+        <w:rPr>
+          <w:rFonts w:ascii="Times New Roman" w:hAnsi="Times New Roman" w:cs="Times New Roman"/>
+          <w:sz w:val="30"/>
+          <w:szCs w:val="30"/>
+        </w:rPr>
+        <w:t xml:space="preserve"> </w:t>
+      </w:r>
+      <w:r>
+        <w:rPr>
+          <w:rFonts w:ascii="Times New Roman" w:hAnsi="Times New Roman" w:cs="Times New Roman"/>
+          <w:sz w:val="28"/>
+          <w:szCs w:val="28"/>
+        </w:rPr>
+        <w:fldChar w:fldCharType="begin"/>
+      </w:r>
+      <w:r>
+        <w:rPr>
+          <w:rFonts w:ascii="Times New Roman" w:hAnsi="Times New Roman" w:cs="Times New Roman"/>
+          <w:sz w:val="28"/>
+          <w:szCs w:val="28"/>
+        </w:rPr>
+        <w:instrText xml:space="preserve"> MERGEFIELD  $ORG_NAME  \* MERGEFORMAT </w:instrText>
+      </w:r>
+      <w:r>
+        <w:rPr>
+          <w:rFonts w:ascii="Times New Roman" w:hAnsi="Times New Roman" w:cs="Times New Roman"/>
+          <w:sz w:val="28"/>
+          <w:szCs w:val="28"/>
+        </w:rPr>
+        <w:fldChar w:fldCharType="separate"/>
+      </w:r>
+      <w:r>
+        <w:rPr>
+          <w:rFonts w:ascii="Times New Roman" w:hAnsi="Times New Roman" w:cs="Times New Roman"/>
+          <w:noProof/>
+          <w:sz w:val="28"/>
+          <w:szCs w:val="28"/>
+        </w:rPr>
+        <w:t>«$ORG_NAME»</w:t>
+      </w:r>
+      <w:r>
+        <w:rPr>
+          <w:rFonts w:ascii="Times New Roman" w:hAnsi="Times New Roman" w:cs="Times New Roman"/>
+          <w:sz w:val="28"/>
+          <w:szCs w:val="28"/>
+        </w:rPr>
+        <w:fldChar w:fldCharType="end"/>
+      </w:r>
+      <w:r>
+        <w:rPr>
+          <w:rFonts w:ascii="Times New Roman" w:hAnsi="Times New Roman" w:cs="Times New Roman"/>
+          <w:sz w:val="30"/>
+          <w:szCs w:val="30"/>
+        </w:rPr>
+        <w:t xml:space="preserve">, </w:t>
+      </w:r>
+      <w:r>
+        <w:rPr>
+          <w:rFonts w:ascii="Times New Roman" w:hAnsi="Times New Roman" w:cs="Times New Roman"/>
+          <w:sz w:val="30"/>
+          <w:szCs w:val="30"/>
+        </w:rPr>
+        <w:t>УНП</w:t>
+      </w:r>
+      <w:r>
+        <w:rPr>
+          <w:rFonts w:ascii="Times New Roman" w:hAnsi="Times New Roman" w:cs="Times New Roman"/>
+          <w:sz w:val="30"/>
+          <w:szCs w:val="30"/>
+        </w:rPr>
+        <w:t xml:space="preserve"> </w:t>
+      </w:r>
+      <w:r>
+        <w:rPr>
+          <w:rFonts w:ascii="Times New Roman" w:hAnsi="Times New Roman" w:cs="Times New Roman"/>
+          <w:sz w:val="28"/>
+          <w:szCs w:val="28"/>
+        </w:rPr>
+        <w:fldChar w:fldCharType="begin"/>
+      </w:r>
+      <w:r>
+        <w:rPr>
+          <w:rFonts w:ascii="Times New Roman" w:hAnsi="Times New Roman" w:cs="Times New Roman"/>
+          <w:sz w:val="28"/>
+          <w:szCs w:val="28"/>
+        </w:rPr>
+        <w:instrText xml:space="preserve"> </w:instrText>
+      </w:r>
+      <w:r>
+        <w:rPr>
+          <w:rFonts w:ascii="Times New Roman" w:hAnsi="Times New Roman" w:cs="Times New Roman"/>
+          <w:sz w:val="28"/>
+          <w:szCs w:val="28"/>
           <w:lang w:val="en-US"/>
         </w:rPr>
-      </w:pPr>
-      <w:r>
-        <w:rPr>
-          <w:rFonts w:ascii="Times New Roman" w:hAnsi="Times New Roman" w:cs="Times New Roman"/>
-          <w:sz w:val="30"/>
-          <w:szCs w:val="30"/>
-        </w:rPr>
-        <w:t>Я</w:t>
-      </w:r>
-      <w:r>
-        <w:rPr>
-          <w:rFonts w:ascii="Times New Roman" w:hAnsi="Times New Roman" w:cs="Times New Roman"/>
-          <w:sz w:val="30"/>
-          <w:szCs w:val="30"/>
+        <w:instrText>MERGEFIELD</w:instrText>
+      </w:r>
+      <w:r>
+        <w:rPr>
+          <w:rFonts w:ascii="Times New Roman" w:hAnsi="Times New Roman" w:cs="Times New Roman"/>
+          <w:sz w:val="28"/>
+          <w:szCs w:val="28"/>
+        </w:rPr>
+        <w:instrText xml:space="preserve">  $</w:instrText>
+      </w:r>
+      <w:r>
+        <w:rPr>
+          <w:rFonts w:ascii="Times New Roman" w:hAnsi="Times New Roman" w:cs="Times New Roman"/>
+          <w:sz w:val="28"/>
+          <w:szCs w:val="28"/>
           <w:lang w:val="en-US"/>
         </w:rPr>
-        <w:t xml:space="preserve">, </w:t>
-      </w:r>
-      <w:r>
-        <w:rPr>
-          <w:rFonts w:ascii="Times New Roman" w:hAnsi="Times New Roman" w:cs="Times New Roman"/>
-          <w:sz w:val="30"/>
-          <w:szCs w:val="30"/>
-        </w:rPr>
-        <w:t>член</w:t>
-      </w:r>
-      <w:r>
-        <w:rPr>
-          <w:rFonts w:ascii="Times New Roman" w:hAnsi="Times New Roman" w:cs="Times New Roman"/>
-          <w:sz w:val="30"/>
-          <w:szCs w:val="30"/>
+        <w:instrText>PAN</w:instrText>
+      </w:r>
+      <w:r>
+        <w:rPr>
+          <w:rFonts w:ascii="Times New Roman" w:hAnsi="Times New Roman" w:cs="Times New Roman"/>
+          <w:sz w:val="28"/>
+          <w:szCs w:val="28"/>
+        </w:rPr>
+        <w:instrText xml:space="preserve">  \* </w:instrText>
+      </w:r>
+      <w:r>
+        <w:rPr>
+          <w:rFonts w:ascii="Times New Roman" w:hAnsi="Times New Roman" w:cs="Times New Roman"/>
+          <w:sz w:val="28"/>
+          <w:szCs w:val="28"/>
           <w:lang w:val="en-US"/>
         </w:rPr>
-        <w:t xml:space="preserve"> </w:t>
-      </w:r>
-      <w:r>
-        <w:rPr>
-          <w:rFonts w:ascii="Times New Roman" w:hAnsi="Times New Roman" w:cs="Times New Roman"/>
-          <w:sz w:val="28"/>
-          <w:szCs w:val="28"/>
-        </w:rPr>
-        <w:fldChar w:fldCharType="begin"/>
-      </w:r>
-      <w:r>
-        <w:rPr>
-          <w:rFonts w:ascii="Times New Roman" w:hAnsi="Times New Roman" w:cs="Times New Roman"/>
+        <w:instrText>MERGEFORMAT</w:instrText>
+      </w:r>
+      <w:r>
+        <w:rPr>
+          <w:rFonts w:ascii="Times New Roman" w:hAnsi="Times New Roman" w:cs="Times New Roman"/>
+          <w:sz w:val="28"/>
+          <w:szCs w:val="28"/>
+        </w:rPr>
+        <w:instrText xml:space="preserve"> </w:instrText>
+      </w:r>
+      <w:r>
+        <w:rPr>
+          <w:rFonts w:ascii="Times New Roman" w:hAnsi="Times New Roman" w:cs="Times New Roman"/>
+          <w:sz w:val="28"/>
+          <w:szCs w:val="28"/>
+        </w:rPr>
+        <w:fldChar w:fldCharType="separate"/>
+      </w:r>
+      <w:r>
+        <w:rPr>
+          <w:rFonts w:ascii="Times New Roman" w:hAnsi="Times New Roman" w:cs="Times New Roman"/>
+          <w:noProof/>
+          <w:sz w:val="28"/>
+          <w:szCs w:val="28"/>
+        </w:rPr>
+        <w:t>«$</w:t>
+      </w:r>
+      <w:r>
+        <w:rPr>
+          <w:rFonts w:ascii="Times New Roman" w:hAnsi="Times New Roman" w:cs="Times New Roman"/>
+          <w:noProof/>
           <w:sz w:val="28"/>
           <w:szCs w:val="28"/>
           <w:lang w:val="en-US"/>
         </w:rPr>
-        <w:instrText xml:space="preserve"> MERGEFIELD  $PARTNERSHIP  \* MERGEFORMAT </w:instrText>
-      </w:r>
-      <w:r>
-        <w:rPr>
-          <w:rFonts w:ascii="Times New Roman" w:hAnsi="Times New Roman" w:cs="Times New Roman"/>
-          <w:sz w:val="28"/>
-          <w:szCs w:val="28"/>
-        </w:rPr>
-        <w:fldChar w:fldCharType="separate"/>
+        <w:t>PAN</w:t>
       </w:r>
       <w:r>
         <w:rPr>
@@ -201,9 +332,8 @@
           <w:noProof/>
           <w:sz w:val="28"/>
           <w:szCs w:val="28"/>
-          <w:lang w:val="en-US"/>
-        </w:rPr>
-        <w:t>«$PARTNERSHIP»</w:t>
+        </w:rPr>
+        <w:t>»</w:t>
       </w:r>
       <w:r>
         <w:rPr>
@@ -216,79 +346,9 @@
       <w:r>
         <w:rPr>
           <w:rFonts w:ascii="Times New Roman" w:hAnsi="Times New Roman" w:cs="Times New Roman"/>
-          <w:sz w:val="30"/>
-          <w:szCs w:val="30"/>
-          <w:lang w:val="en-US"/>
-        </w:rPr>
-        <w:t xml:space="preserve">, </w:t>
-      </w:r>
-      <w:r>
-        <w:rPr>
-          <w:rFonts w:ascii="Times New Roman" w:hAnsi="Times New Roman" w:cs="Times New Roman"/>
-          <w:sz w:val="30"/>
-          <w:szCs w:val="30"/>
-        </w:rPr>
-        <w:t>УНП</w:t>
-      </w:r>
-      <w:r>
-        <w:rPr>
-          <w:rFonts w:ascii="Times New Roman" w:hAnsi="Times New Roman" w:cs="Times New Roman"/>
-          <w:sz w:val="30"/>
-          <w:szCs w:val="30"/>
-          <w:lang w:val="en-US"/>
-        </w:rPr>
-        <w:t xml:space="preserve"> </w:t>
-      </w:r>
-      <w:r>
-        <w:rPr>
-          <w:rFonts w:ascii="Times New Roman" w:hAnsi="Times New Roman" w:cs="Times New Roman"/>
-          <w:sz w:val="28"/>
-          <w:szCs w:val="28"/>
-        </w:rPr>
-        <w:fldChar w:fldCharType="begin"/>
-      </w:r>
-      <w:r>
-        <w:rPr>
-          <w:rFonts w:ascii="Times New Roman" w:hAnsi="Times New Roman" w:cs="Times New Roman"/>
-          <w:sz w:val="28"/>
-          <w:szCs w:val="28"/>
-          <w:lang w:val="en-US"/>
-        </w:rPr>
-        <w:instrText xml:space="preserve"> MERGEFIELD  $PAN  \* MERGEFORMAT </w:instrText>
-      </w:r>
-      <w:r>
-        <w:rPr>
-          <w:rFonts w:ascii="Times New Roman" w:hAnsi="Times New Roman" w:cs="Times New Roman"/>
-          <w:sz w:val="28"/>
-          <w:szCs w:val="28"/>
-        </w:rPr>
-        <w:fldChar w:fldCharType="separate"/>
-      </w:r>
-      <w:r>
-        <w:rPr>
-          <w:rFonts w:ascii="Times New Roman" w:hAnsi="Times New Roman" w:cs="Times New Roman"/>
-          <w:noProof/>
-          <w:sz w:val="28"/>
-          <w:szCs w:val="28"/>
-          <w:lang w:val="en-US"/>
-        </w:rPr>
-        <w:t>«$PAN»</w:t>
-      </w:r>
-      <w:r>
-        <w:rPr>
-          <w:rFonts w:ascii="Times New Roman" w:hAnsi="Times New Roman" w:cs="Times New Roman"/>
-          <w:sz w:val="28"/>
-          <w:szCs w:val="28"/>
-        </w:rPr>
-        <w:fldChar w:fldCharType="end"/>
-      </w:r>
-      <w:r>
-        <w:rPr>
-          <w:rFonts w:ascii="Times New Roman" w:hAnsi="Times New Roman" w:cs="Times New Roman"/>
           <w:iCs/>
           <w:sz w:val="30"/>
           <w:szCs w:val="30"/>
-          <w:lang w:val="en-US"/>
         </w:rPr>
         <w:t xml:space="preserve">, </w:t>
       </w:r>
@@ -494,7 +554,7 @@
           <w:sz w:val="28"/>
           <w:szCs w:val="28"/>
         </w:rPr>
-        <w:instrText xml:space="preserve"> MERGEFIELD  $PARTNERSHIP  \* MERGEFORMAT </w:instrText>
+        <w:instrText xml:space="preserve"> MERGEFIELD  $ORG_NAME  \* MERGEFORMAT </w:instrText>
       </w:r>
       <w:r>
         <w:rPr>
@@ -511,7 +571,7 @@
           <w:sz w:val="28"/>
           <w:szCs w:val="28"/>
         </w:rPr>
-        <w:t>«$PARTNERSHIP»</w:t>
+        <w:t>«$ORG_NAME»</w:t>
       </w:r>
       <w:r>
         <w:rPr>
@@ -809,7 +869,7 @@
           <w:sz w:val="28"/>
           <w:szCs w:val="28"/>
         </w:rPr>
-        <w:instrText xml:space="preserve"> MERGEFIELD  $PARTNERSHIP  \* MERGEFORMAT </w:instrText>
+        <w:instrText xml:space="preserve"> MERGEFIELD  $ORG_NAME  \* MERGEFORMAT </w:instrText>
       </w:r>
       <w:r>
         <w:rPr>
@@ -826,7 +886,7 @@
           <w:sz w:val="28"/>
           <w:szCs w:val="28"/>
         </w:rPr>
-        <w:t>«$PARTNERSHIP»</w:t>
+        <w:t>«$ORG_NAME»</w:t>
       </w:r>
       <w:r>
         <w:rPr>
@@ -878,7 +938,7 @@
           <w:sz w:val="28"/>
           <w:szCs w:val="28"/>
         </w:rPr>
-        <w:instrText xml:space="preserve"> MERGEFIELD  $PARTNERSHIP  \* MERGEFORMAT </w:instrText>
+        <w:instrText xml:space="preserve"> MERGEFIELD  $ORG_NAME  \* MERGEFORMAT </w:instrText>
       </w:r>
       <w:r>
         <w:rPr>
@@ -895,7 +955,7 @@
           <w:sz w:val="28"/>
           <w:szCs w:val="28"/>
         </w:rPr>
-        <w:t>«$PARTNERSHIP»</w:t>
+        <w:t>«$ORG_NAME»</w:t>
       </w:r>
       <w:r>
         <w:rPr>
@@ -960,16 +1020,7 @@
           <w:szCs w:val="30"/>
         </w:rPr>
         <w:tab/>
-        <w:t xml:space="preserve">Зарегистрировано за </w:t>
-      </w:r>
-      <w:proofErr w:type="gramStart"/>
-      <w:r>
-        <w:rPr>
-          <w:rFonts w:ascii="Times New Roman" w:hAnsi="Times New Roman" w:cs="Times New Roman"/>
-          <w:sz w:val="30"/>
-          <w:szCs w:val="30"/>
-        </w:rPr>
-        <w:t>№</w:t>
+        <w:t>Зарегистрировано за №</w:t>
       </w:r>
       <w:r>
         <w:rPr>
@@ -1006,84 +1057,73 @@
           <w:szCs w:val="30"/>
           <w:u w:val="single"/>
         </w:rPr>
-        <w:t>«</w:t>
-      </w:r>
-      <w:proofErr w:type="gramEnd"/>
+        <w:t>«$AN»</w:t>
+      </w:r>
+      <w:r>
+        <w:rPr>
+          <w:rFonts w:ascii="Times New Roman" w:hAnsi="Times New Roman" w:cs="Times New Roman"/>
+          <w:sz w:val="30"/>
+          <w:szCs w:val="30"/>
+          <w:u w:val="single"/>
+        </w:rPr>
+        <w:fldChar w:fldCharType="end"/>
+      </w:r>
+      <w:r>
+        <w:rPr>
+          <w:rFonts w:ascii="Times New Roman" w:hAnsi="Times New Roman" w:cs="Times New Roman"/>
+          <w:sz w:val="30"/>
+          <w:szCs w:val="30"/>
+        </w:rPr>
+        <w:t xml:space="preserve"> в журнале </w:t>
+      </w:r>
+      <w:r>
+        <w:rPr>
+          <w:rFonts w:ascii="Times New Roman" w:hAnsi="Times New Roman" w:cs="Times New Roman"/>
+          <w:sz w:val="30"/>
+          <w:szCs w:val="30"/>
+        </w:rPr>
+        <w:t>учета выданных доверенностей</w:t>
+      </w:r>
+      <w:r>
+        <w:rPr>
+          <w:rFonts w:ascii="Times New Roman" w:hAnsi="Times New Roman" w:cs="Times New Roman"/>
+          <w:sz w:val="30"/>
+          <w:szCs w:val="30"/>
+        </w:rPr>
+        <w:t xml:space="preserve"> </w:t>
+      </w:r>
+      <w:r>
+        <w:rPr>
+          <w:rFonts w:ascii="Times New Roman" w:hAnsi="Times New Roman" w:cs="Times New Roman"/>
+          <w:sz w:val="28"/>
+          <w:szCs w:val="28"/>
+        </w:rPr>
+        <w:fldChar w:fldCharType="begin"/>
+      </w:r>
+      <w:r>
+        <w:rPr>
+          <w:rFonts w:ascii="Times New Roman" w:hAnsi="Times New Roman" w:cs="Times New Roman"/>
+          <w:sz w:val="28"/>
+          <w:szCs w:val="28"/>
+        </w:rPr>
+        <w:instrText xml:space="preserve"> MERGEFIELD  $ORG_NAME  \* MERGEFORMAT </w:instrText>
+      </w:r>
+      <w:r>
+        <w:rPr>
+          <w:rFonts w:ascii="Times New Roman" w:hAnsi="Times New Roman" w:cs="Times New Roman"/>
+          <w:sz w:val="28"/>
+          <w:szCs w:val="28"/>
+        </w:rPr>
+        <w:fldChar w:fldCharType="separate"/>
+      </w:r>
       <w:r>
         <w:rPr>
           <w:rFonts w:ascii="Times New Roman" w:hAnsi="Times New Roman" w:cs="Times New Roman"/>
           <w:noProof/>
-          <w:sz w:val="30"/>
-          <w:szCs w:val="30"/>
-          <w:u w:val="single"/>
-        </w:rPr>
-        <w:t>$AN»</w:t>
-      </w:r>
-      <w:r>
-        <w:rPr>
-          <w:rFonts w:ascii="Times New Roman" w:hAnsi="Times New Roman" w:cs="Times New Roman"/>
-          <w:sz w:val="30"/>
-          <w:szCs w:val="30"/>
-          <w:u w:val="single"/>
-        </w:rPr>
-        <w:fldChar w:fldCharType="end"/>
-      </w:r>
-      <w:r>
-        <w:rPr>
-          <w:rFonts w:ascii="Times New Roman" w:hAnsi="Times New Roman" w:cs="Times New Roman"/>
-          <w:sz w:val="30"/>
-          <w:szCs w:val="30"/>
-        </w:rPr>
-        <w:t xml:space="preserve"> в журнале </w:t>
-      </w:r>
-      <w:r>
-        <w:rPr>
-          <w:rFonts w:ascii="Times New Roman" w:hAnsi="Times New Roman" w:cs="Times New Roman"/>
-          <w:sz w:val="30"/>
-          <w:szCs w:val="30"/>
-        </w:rPr>
-        <w:t>учета выданных доверенностей</w:t>
-      </w:r>
-      <w:r>
-        <w:rPr>
-          <w:rFonts w:ascii="Times New Roman" w:hAnsi="Times New Roman" w:cs="Times New Roman"/>
-          <w:sz w:val="30"/>
-          <w:szCs w:val="30"/>
-        </w:rPr>
-        <w:t xml:space="preserve"> </w:t>
-      </w:r>
-      <w:r>
-        <w:rPr>
-          <w:rFonts w:ascii="Times New Roman" w:hAnsi="Times New Roman" w:cs="Times New Roman"/>
-          <w:sz w:val="28"/>
-          <w:szCs w:val="28"/>
-        </w:rPr>
-        <w:fldChar w:fldCharType="begin"/>
-      </w:r>
-      <w:r>
-        <w:rPr>
-          <w:rFonts w:ascii="Times New Roman" w:hAnsi="Times New Roman" w:cs="Times New Roman"/>
-          <w:sz w:val="28"/>
-          <w:szCs w:val="28"/>
-        </w:rPr>
-        <w:instrText xml:space="preserve"> MERGEFIELD  $PARTNERSHIP  \* MERGEFORMAT </w:instrText>
-      </w:r>
-      <w:r>
-        <w:rPr>
-          <w:rFonts w:ascii="Times New Roman" w:hAnsi="Times New Roman" w:cs="Times New Roman"/>
-          <w:sz w:val="28"/>
-          <w:szCs w:val="28"/>
-        </w:rPr>
-        <w:fldChar w:fldCharType="separate"/>
-      </w:r>
-      <w:r>
-        <w:rPr>
-          <w:rFonts w:ascii="Times New Roman" w:hAnsi="Times New Roman" w:cs="Times New Roman"/>
-          <w:noProof/>
-          <w:sz w:val="28"/>
-          <w:szCs w:val="28"/>
-        </w:rPr>
-        <w:t>«$PARTNERSHIP»</w:t>
+          <w:sz w:val="28"/>
+          <w:szCs w:val="28"/>
+        </w:rPr>
+        <w:t>«$ORG_NAME»</w:t>
       </w:r>
       <w:r>
         <w:rPr>
@@ -1181,7 +1221,6 @@
         </w:rPr>
         <w:tab/>
       </w:r>
-      <w:proofErr w:type="gramEnd"/>
       <w:r>
         <w:rPr>
           <w:rFonts w:ascii="Times New Roman" w:hAnsi="Times New Roman" w:cs="Times New Roman"/>
@@ -1217,7 +1256,18 @@
           <w:sz w:val="28"/>
           <w:szCs w:val="28"/>
         </w:rPr>
-        <w:t>«$PRESIDENT»</w:t>
+        <w:t>«</w:t>
+      </w:r>
+      <w:proofErr w:type="gramEnd"/>
+      <w:r>
+        <w:rPr>
+          <w:rFonts w:ascii="Times New Roman" w:hAnsi="Times New Roman" w:cs="Times New Roman"/>
+          <w:noProof/>
+          <w:spacing w:val="-2"/>
+          <w:sz w:val="28"/>
+          <w:szCs w:val="28"/>
+        </w:rPr>
+        <w:t>$PRESIDENT»</w:t>
       </w:r>
       <w:r>
         <w:rPr>

</xml_diff>